<commit_message>
removed the lowering rank from user
</commit_message>
<xml_diff>
--- a/FAQ.docx
+++ b/FAQ.docx
@@ -130,7 +130,27 @@
           <w:sz w:val="20"/>
           <w:szCs w:val="20"/>
         </w:rPr>
-        <w:t xml:space="preserve"> are able to redeem them for </w:t>
+        <w:t xml:space="preserve"> </w:t>
+      </w:r>
+      <w:proofErr w:type="gramStart"/>
+      <w:r>
+        <w:rPr>
+          <w:rFonts w:ascii="Tahoma" w:hAnsi="Tahoma" w:cs="Tahoma"/>
+          <w:color w:val="222222"/>
+          <w:sz w:val="20"/>
+          <w:szCs w:val="20"/>
+        </w:rPr>
+        <w:t>are able to</w:t>
+      </w:r>
+      <w:proofErr w:type="gramEnd"/>
+      <w:r>
+        <w:rPr>
+          <w:rFonts w:ascii="Tahoma" w:hAnsi="Tahoma" w:cs="Tahoma"/>
+          <w:color w:val="222222"/>
+          <w:sz w:val="20"/>
+          <w:szCs w:val="20"/>
+        </w:rPr>
+        <w:t xml:space="preserve"> redeem them for </w:t>
       </w:r>
     </w:p>
     <w:p>
@@ -478,14 +498,25 @@
           <w:szCs w:val="20"/>
         </w:rPr>
       </w:pPr>
-      <w:r>
-        <w:rPr>
-          <w:rFonts w:ascii="Tahoma" w:hAnsi="Tahoma" w:cs="Tahoma"/>
-          <w:color w:val="222222"/>
-          <w:sz w:val="20"/>
-          <w:szCs w:val="20"/>
-        </w:rPr>
-        <w:t xml:space="preserve">In order to redeem your points to rewards you have to be at least </w:t>
+      <w:proofErr w:type="gramStart"/>
+      <w:r>
+        <w:rPr>
+          <w:rFonts w:ascii="Tahoma" w:hAnsi="Tahoma" w:cs="Tahoma"/>
+          <w:color w:val="222222"/>
+          <w:sz w:val="20"/>
+          <w:szCs w:val="20"/>
+        </w:rPr>
+        <w:t>In order to</w:t>
+      </w:r>
+      <w:proofErr w:type="gramEnd"/>
+      <w:r>
+        <w:rPr>
+          <w:rFonts w:ascii="Tahoma" w:hAnsi="Tahoma" w:cs="Tahoma"/>
+          <w:color w:val="222222"/>
+          <w:sz w:val="20"/>
+          <w:szCs w:val="20"/>
+        </w:rPr>
+        <w:t xml:space="preserve"> redeem your points to rewards you have to be at least </w:t>
       </w:r>
       <w:r>
         <w:rPr>
@@ -515,7 +546,61 @@
           <w:sz w:val="20"/>
           <w:szCs w:val="20"/>
         </w:rPr>
-        <w:t>When you become a gold user, you will receive a message in your profile page with a link where you can fill your personal details and get rewarded with a 50 shekels gift card!!</w:t>
+        <w:t>When y</w:t>
+      </w:r>
+      <w:r>
+        <w:rPr>
+          <w:rFonts w:ascii="Tahoma" w:hAnsi="Tahoma" w:cs="Tahoma"/>
+          <w:color w:val="222222"/>
+          <w:sz w:val="20"/>
+          <w:szCs w:val="20"/>
+        </w:rPr>
+        <w:t xml:space="preserve">ou become a gold user, </w:t>
+      </w:r>
+      <w:r>
+        <w:rPr>
+          <w:rFonts w:ascii="Tahoma" w:hAnsi="Tahoma" w:cs="Tahoma"/>
+          <w:color w:val="222222"/>
+          <w:sz w:val="20"/>
+          <w:szCs w:val="20"/>
+        </w:rPr>
+        <w:t>a</w:t>
+      </w:r>
+      <w:r>
+        <w:rPr>
+          <w:rFonts w:ascii="Tahoma" w:hAnsi="Tahoma" w:cs="Tahoma"/>
+          <w:color w:val="222222"/>
+          <w:sz w:val="20"/>
+          <w:szCs w:val="20"/>
+        </w:rPr>
+        <w:t xml:space="preserve"> gold gift card button will appear </w:t>
+      </w:r>
+      <w:r>
+        <w:rPr>
+          <w:rFonts w:ascii="Tahoma" w:hAnsi="Tahoma" w:cs="Tahoma"/>
+          <w:color w:val="222222"/>
+          <w:sz w:val="20"/>
+          <w:szCs w:val="20"/>
+        </w:rPr>
+        <w:t>in your profile page</w:t>
+      </w:r>
+      <w:r>
+        <w:rPr>
+          <w:rFonts w:ascii="Tahoma" w:hAnsi="Tahoma" w:cs="Tahoma"/>
+          <w:color w:val="222222"/>
+          <w:sz w:val="20"/>
+          <w:szCs w:val="20"/>
+        </w:rPr>
+        <w:t>, you can simply press it and a &lt;b&gt;50&lt;/b&gt; shekels gift card will be sent to your email</w:t>
+      </w:r>
+      <w:r>
+        <w:rPr>
+          <w:rFonts w:ascii="Tahoma" w:hAnsi="Tahoma" w:cs="Tahoma"/>
+          <w:color w:val="222222"/>
+          <w:sz w:val="20"/>
+          <w:szCs w:val="20"/>
+        </w:rPr>
+        <w:t>!!</w:t>
       </w:r>
     </w:p>
     <w:p>
@@ -557,7 +642,7 @@
           <w:sz w:val="20"/>
           <w:szCs w:val="20"/>
         </w:rPr>
-        <w:t>When you become a diamond user you will receive a different message in your profile page, with a link, and you will get rewarded with a 100 shekels gift card!!</w:t>
+        <w:t>When you become a diamond user, another gift card button will appear in your profile page, you can press it and a &lt;b&gt;100&lt;/b&gt; shekels gift card will be sent to your email!!</w:t>
       </w:r>
     </w:p>
     <w:p>
@@ -710,8 +795,6 @@
         </w:rPr>
         <w:t>5</w:t>
       </w:r>
-      <w:bookmarkStart w:id="0" w:name="_GoBack"/>
-      <w:bookmarkEnd w:id="0"/>
       <w:r>
         <w:rPr>
           <w:rFonts w:ascii="Tahoma" w:hAnsi="Tahoma" w:cs="Tahoma"/>
@@ -789,14 +872,25 @@
           <w:szCs w:val="20"/>
         </w:rPr>
       </w:pPr>
-      <w:r>
-        <w:rPr>
-          <w:rFonts w:ascii="Tahoma" w:hAnsi="Tahoma" w:cs="Tahoma"/>
-          <w:color w:val="222222"/>
-          <w:sz w:val="20"/>
-          <w:szCs w:val="20"/>
-        </w:rPr>
-        <w:t xml:space="preserve">In order to become a gold user, you need </w:t>
+      <w:proofErr w:type="gramStart"/>
+      <w:r>
+        <w:rPr>
+          <w:rFonts w:ascii="Tahoma" w:hAnsi="Tahoma" w:cs="Tahoma"/>
+          <w:color w:val="222222"/>
+          <w:sz w:val="20"/>
+          <w:szCs w:val="20"/>
+        </w:rPr>
+        <w:t>In order to</w:t>
+      </w:r>
+      <w:proofErr w:type="gramEnd"/>
+      <w:r>
+        <w:rPr>
+          <w:rFonts w:ascii="Tahoma" w:hAnsi="Tahoma" w:cs="Tahoma"/>
+          <w:color w:val="222222"/>
+          <w:sz w:val="20"/>
+          <w:szCs w:val="20"/>
+        </w:rPr>
+        <w:t xml:space="preserve"> become a gold user, you need </w:t>
       </w:r>
       <w:r>
         <w:rPr>
@@ -870,6 +964,7 @@
           <w:szCs w:val="20"/>
         </w:rPr>
       </w:pPr>
+      <w:proofErr w:type="gramStart"/>
       <w:r>
         <w:rPr>
           <w:rFonts w:ascii="Tahoma" w:eastAsia="Times New Roman" w:hAnsi="Tahoma" w:cs="Tahoma"/>
@@ -877,7 +972,17 @@
           <w:sz w:val="20"/>
           <w:szCs w:val="20"/>
         </w:rPr>
-        <w:t xml:space="preserve">In order to become a diamond user, you need to </w:t>
+        <w:t>In order to</w:t>
+      </w:r>
+      <w:proofErr w:type="gramEnd"/>
+      <w:r>
+        <w:rPr>
+          <w:rFonts w:ascii="Tahoma" w:eastAsia="Times New Roman" w:hAnsi="Tahoma" w:cs="Tahoma"/>
+          <w:color w:val="333333"/>
+          <w:sz w:val="20"/>
+          <w:szCs w:val="20"/>
+        </w:rPr>
+        <w:t xml:space="preserve"> become a diamond user, you need to </w:t>
       </w:r>
       <w:r>
         <w:rPr>
@@ -1283,7 +1388,58 @@
           <w:sz w:val="20"/>
           <w:szCs w:val="20"/>
         </w:rPr>
-        <w:t xml:space="preserve">We don’t want unliked gifts in our database, don’t take it personaly </w:t>
+        <w:t xml:space="preserve">We don’t want </w:t>
+      </w:r>
+      <w:proofErr w:type="spellStart"/>
+      <w:r>
+        <w:rPr>
+          <w:rFonts w:ascii="Tahoma" w:hAnsi="Tahoma" w:cs="Tahoma"/>
+          <w:color w:val="222222"/>
+          <w:sz w:val="20"/>
+          <w:szCs w:val="20"/>
+        </w:rPr>
+        <w:t>unliked</w:t>
+      </w:r>
+      <w:proofErr w:type="spellEnd"/>
+      <w:r>
+        <w:rPr>
+          <w:rFonts w:ascii="Tahoma" w:hAnsi="Tahoma" w:cs="Tahoma"/>
+          <w:color w:val="222222"/>
+          <w:sz w:val="20"/>
+          <w:szCs w:val="20"/>
+        </w:rPr>
+        <w:t xml:space="preserve"> gifts in our da</w:t>
+      </w:r>
+      <w:bookmarkStart w:id="0" w:name="_GoBack"/>
+      <w:bookmarkEnd w:id="0"/>
+      <w:r>
+        <w:rPr>
+          <w:rFonts w:ascii="Tahoma" w:hAnsi="Tahoma" w:cs="Tahoma"/>
+          <w:color w:val="222222"/>
+          <w:sz w:val="20"/>
+          <w:szCs w:val="20"/>
+        </w:rPr>
+        <w:t xml:space="preserve">tabase, don’t take it </w:t>
+      </w:r>
+      <w:proofErr w:type="spellStart"/>
+      <w:r>
+        <w:rPr>
+          <w:rFonts w:ascii="Tahoma" w:hAnsi="Tahoma" w:cs="Tahoma"/>
+          <w:color w:val="222222"/>
+          <w:sz w:val="20"/>
+          <w:szCs w:val="20"/>
+        </w:rPr>
+        <w:t>personaly</w:t>
+      </w:r>
+      <w:proofErr w:type="spellEnd"/>
+      <w:r>
+        <w:rPr>
+          <w:rFonts w:ascii="Tahoma" w:hAnsi="Tahoma" w:cs="Tahoma"/>
+          <w:color w:val="222222"/>
+          <w:sz w:val="20"/>
+          <w:szCs w:val="20"/>
+        </w:rPr>
+        <w:t xml:space="preserve"> </w:t>
       </w:r>
       <w:r>
         <w:rPr>
@@ -1308,6 +1464,24 @@
           </mc:Fallback>
         </mc:AlternateContent>
       </w:r>
+      <w:r>
+        <w:rPr>
+          <w:rFonts w:ascii="Tahoma" w:hAnsi="Tahoma" w:cs="Tahoma"/>
+          <w:color w:val="222222"/>
+          <w:sz w:val="20"/>
+          <w:szCs w:val="20"/>
+        </w:rPr>
+        <w:t xml:space="preserve"> </w:t>
+      </w:r>
+      <w:r>
+        <w:rPr>
+          <w:rFonts w:ascii="Tahoma" w:hAnsi="Tahoma" w:cs="Tahoma"/>
+          <w:color w:val="222222"/>
+          <w:sz w:val="20"/>
+          <w:szCs w:val="20"/>
+        </w:rPr>
+        <w:t>:)</w:t>
+      </w:r>
     </w:p>
     <w:p>
       <w:pPr>
@@ -1390,70 +1564,27 @@
           <w:sz w:val="20"/>
           <w:szCs w:val="20"/>
         </w:rPr>
-        <w:t xml:space="preserve">When </w:t>
-      </w:r>
-      <w:r>
-        <w:rPr>
-          <w:rFonts w:ascii="Tahoma" w:hAnsi="Tahoma" w:cs="Tahoma"/>
-          <w:color w:val="222222"/>
-          <w:sz w:val="20"/>
-          <w:szCs w:val="20"/>
-        </w:rPr>
-        <w:t xml:space="preserve">a gift of you is being removed, your rank is being lowered. </w:t>
-      </w:r>
-    </w:p>
-    <w:p>
-      <w:pPr>
-        <w:pStyle w:val="a3"/>
-        <w:ind w:left="360"/>
-        <w:rPr>
-          <w:rFonts w:ascii="Tahoma" w:hAnsi="Tahoma" w:cs="Tahoma"/>
-          <w:color w:val="222222"/>
-          <w:sz w:val="20"/>
-          <w:szCs w:val="20"/>
-        </w:rPr>
-      </w:pPr>
-      <w:r>
-        <w:rPr>
-          <w:rFonts w:ascii="Tahoma" w:hAnsi="Tahoma" w:cs="Tahoma"/>
-          <w:color w:val="222222"/>
-          <w:sz w:val="20"/>
-          <w:szCs w:val="20"/>
-        </w:rPr>
-        <w:t>When you rank is starting to get too low, you will become a red user and you will be warned.</w:t>
-      </w:r>
-    </w:p>
-    <w:p>
-      <w:pPr>
-        <w:pStyle w:val="a3"/>
-        <w:ind w:left="360"/>
-        <w:rPr>
-          <w:rFonts w:ascii="Tahoma" w:hAnsi="Tahoma" w:cs="Tahoma"/>
-          <w:color w:val="222222"/>
-          <w:sz w:val="20"/>
-          <w:szCs w:val="20"/>
-        </w:rPr>
-      </w:pPr>
-    </w:p>
-    <w:p>
-      <w:pPr>
-        <w:pStyle w:val="a3"/>
-        <w:ind w:left="360"/>
-        <w:rPr>
-          <w:rFonts w:ascii="Tahoma" w:hAnsi="Tahoma" w:cs="Tahoma"/>
-          <w:color w:val="222222"/>
-          <w:sz w:val="20"/>
-          <w:szCs w:val="20"/>
-        </w:rPr>
-      </w:pPr>
-      <w:r>
-        <w:rPr>
-          <w:rFonts w:ascii="Tahoma" w:hAnsi="Tahoma" w:cs="Tahoma"/>
-          <w:color w:val="222222"/>
-          <w:sz w:val="20"/>
-          <w:szCs w:val="20"/>
-        </w:rPr>
-        <w:t>Make sure you upload real gifts and good ideas so you won’t get there!</w:t>
+        <w:t xml:space="preserve">Make sure you upload real gifts and </w:t>
+      </w:r>
+      <w:proofErr w:type="gramStart"/>
+      <w:r>
+        <w:rPr>
+          <w:rFonts w:ascii="Tahoma" w:hAnsi="Tahoma" w:cs="Tahoma"/>
+          <w:color w:val="222222"/>
+          <w:sz w:val="20"/>
+          <w:szCs w:val="20"/>
+        </w:rPr>
+        <w:t>good ideas</w:t>
+      </w:r>
+      <w:proofErr w:type="gramEnd"/>
+      <w:r>
+        <w:rPr>
+          <w:rFonts w:ascii="Tahoma" w:hAnsi="Tahoma" w:cs="Tahoma"/>
+          <w:color w:val="222222"/>
+          <w:sz w:val="20"/>
+          <w:szCs w:val="20"/>
+        </w:rPr>
+        <w:t xml:space="preserve"> so you won’t get there!</w:t>
       </w:r>
     </w:p>
     <w:p>

</xml_diff>